<commit_message>
update and upload W6A files
</commit_message>
<xml_diff>
--- a/Jordon/Summer Wirting/Jason/W6A-Lesson10_Journal13-14_Draft1_Jason.docx
+++ b/Jordon/Summer Wirting/Jason/W6A-Lesson10_Journal13-14_Draft1_Jason.docx
@@ -4,7 +4,77 @@
   <w:body>
     <w:p>
       <w:r>
-        <w:t>W6A-lesson11-journal11-12-draft1</w:t>
+        <w:t>W6A</w:t>
+      </w:r>
+      <w:r>
+        <w:rPr>
+          <w:rFonts w:hint="eastAsia"/>
+          <w:lang w:val="en-US" w:eastAsia="zh-CN"/>
+        </w:rPr>
+        <w:t xml:space="preserve"> </w:t>
+      </w:r>
+      <w:r>
+        <w:t>-</w:t>
+      </w:r>
+      <w:r>
+        <w:rPr>
+          <w:rFonts w:hint="eastAsia"/>
+          <w:lang w:val="en-US" w:eastAsia="zh-CN"/>
+        </w:rPr>
+        <w:t xml:space="preserve"> L</w:t>
+      </w:r>
+      <w:r>
+        <w:t>esson</w:t>
+      </w:r>
+      <w:r>
+        <w:rPr>
+          <w:rFonts w:hint="eastAsia"/>
+          <w:lang w:val="en-US" w:eastAsia="zh-CN"/>
+        </w:rPr>
+        <w:t xml:space="preserve"> </w:t>
+      </w:r>
+      <w:r>
+        <w:t>11</w:t>
+      </w:r>
+      <w:r>
+        <w:rPr>
+          <w:rFonts w:hint="eastAsia"/>
+          <w:lang w:val="en-US" w:eastAsia="zh-CN"/>
+        </w:rPr>
+        <w:t>, J</w:t>
+      </w:r>
+      <w:r>
+        <w:t>ournal</w:t>
+      </w:r>
+      <w:r>
+        <w:rPr>
+          <w:rFonts w:hint="eastAsia"/>
+          <w:lang w:val="en-US" w:eastAsia="zh-CN"/>
+        </w:rPr>
+        <w:t xml:space="preserve"> </w:t>
+      </w:r>
+      <w:r>
+        <w:t>11-12</w:t>
+      </w:r>
+      <w:r>
+        <w:rPr>
+          <w:rFonts w:hint="eastAsia"/>
+          <w:lang w:val="en-US" w:eastAsia="zh-CN"/>
+        </w:rPr>
+        <w:t>, D</w:t>
+      </w:r>
+      <w:r>
+        <w:t>raft</w:t>
+      </w:r>
+      <w:r>
+        <w:rPr>
+          <w:rFonts w:hint="eastAsia"/>
+          <w:lang w:val="en-US" w:eastAsia="zh-CN"/>
+        </w:rPr>
+        <w:t xml:space="preserve"> </w:t>
+      </w:r>
+      <w:r>
+        <w:t>1</w:t>
       </w:r>
     </w:p>
     <w:p>
@@ -14,7 +84,12 @@
     </w:p>
     <w:p>
       <w:r>
-        <w:t>202008009</w:t>
+        <w:t>2020</w:t>
+      </w:r>
+      <w:bookmarkStart w:id="0" w:name="_GoBack"/>
+      <w:bookmarkEnd w:id="0"/>
+      <w:r>
+        <w:t>08009</w:t>
       </w:r>
     </w:p>
     <w:p/>
@@ -135,8 +210,6 @@
       <w:pPr>
         <w:jc w:val="both"/>
       </w:pPr>
-      <w:bookmarkStart w:id="0" w:name="_GoBack"/>
-      <w:bookmarkEnd w:id="0"/>
     </w:p>
     <w:sectPr>
       <w:pgSz w:w="12240" w:h="15840"/>

</xml_diff>